<commit_message>
Added Names to Documentation
</commit_message>
<xml_diff>
--- a/Documentation/GE04/GE04 Complete Documentation.docx
+++ b/Documentation/GE04/GE04 Complete Documentation.docx
@@ -135,6 +135,7 @@
           <w:docPartUnique/>
         </w:docPartObj>
       </w:sdtPr>
+      <w:sdtEndPr/>
       <w:sdtContent>
         <w:p>
           <w:pPr>
@@ -176,6 +177,15 @@
               <w:t>BOOTSTRAP</w:t>
             </w:r>
           </w:hyperlink>
+          <w:r>
+            <w:rPr>
+              <w:rStyle w:val="Hyperlink"/>
+              <w:rFonts w:ascii="Arial" w:hAnsi="Arial" w:cs="Arial"/>
+              <w:b/>
+              <w:bCs/>
+            </w:rPr>
+            <w:t xml:space="preserve"> – Jacob H.</w:t>
+          </w:r>
         </w:p>
         <w:p>
           <w:pPr>
@@ -255,6 +265,15 @@
               <w:t>CSS STYLING</w:t>
             </w:r>
           </w:hyperlink>
+          <w:r>
+            <w:rPr>
+              <w:rStyle w:val="Hyperlink"/>
+              <w:rFonts w:ascii="Arial" w:eastAsia="Arial" w:hAnsi="Arial" w:cs="Arial"/>
+              <w:b/>
+              <w:bCs/>
+            </w:rPr>
+            <w:t xml:space="preserve"> – Jacob H.</w:t>
+          </w:r>
         </w:p>
         <w:p>
           <w:pPr>
@@ -270,21 +289,7 @@
                 <w:rStyle w:val="Hyperlink"/>
                 <w:rFonts w:ascii="Arial" w:eastAsia="Arial" w:hAnsi="Arial" w:cs="Arial"/>
               </w:rPr>
-              <w:t>Issues En</w:t>
-            </w:r>
-            <w:r>
-              <w:rPr>
-                <w:rStyle w:val="Hyperlink"/>
-                <w:rFonts w:ascii="Arial" w:eastAsia="Arial" w:hAnsi="Arial" w:cs="Arial"/>
-              </w:rPr>
-              <w:t>c</w:t>
-            </w:r>
-            <w:r>
-              <w:rPr>
-                <w:rStyle w:val="Hyperlink"/>
-                <w:rFonts w:ascii="Arial" w:eastAsia="Arial" w:hAnsi="Arial" w:cs="Arial"/>
-              </w:rPr>
-              <w:t>ountered</w:t>
+              <w:t>Issues Encountered</w:t>
             </w:r>
           </w:hyperlink>
         </w:p>
@@ -362,6 +367,15 @@
               <w:t>THE HOMEPAGE</w:t>
             </w:r>
           </w:hyperlink>
+          <w:r>
+            <w:rPr>
+              <w:rStyle w:val="Hyperlink"/>
+              <w:rFonts w:ascii="Arial" w:eastAsia="Arial" w:hAnsi="Arial" w:cs="Arial"/>
+              <w:b/>
+              <w:bCs/>
+            </w:rPr>
+            <w:t xml:space="preserve"> – Takaiya J.</w:t>
+          </w:r>
         </w:p>
         <w:p>
           <w:pPr>
@@ -439,6 +453,15 @@
               <w:t>PORTFOLIO DETAIL PAGE</w:t>
             </w:r>
           </w:hyperlink>
+          <w:r>
+            <w:rPr>
+              <w:rStyle w:val="Hyperlink"/>
+              <w:rFonts w:ascii="Arial" w:eastAsia="Arial" w:hAnsi="Arial" w:cs="Arial"/>
+              <w:b/>
+              <w:bCs/>
+            </w:rPr>
+            <w:t xml:space="preserve"> – Zachary R.</w:t>
+          </w:r>
         </w:p>
         <w:p>
           <w:pPr>
@@ -516,6 +539,15 @@
               <w:t>FORMS</w:t>
             </w:r>
           </w:hyperlink>
+          <w:r>
+            <w:rPr>
+              <w:rStyle w:val="Hyperlink"/>
+              <w:rFonts w:ascii="Arial" w:eastAsia="Arial" w:hAnsi="Arial" w:cs="Arial"/>
+              <w:b/>
+              <w:bCs/>
+            </w:rPr>
+            <w:t xml:space="preserve"> Takaiya J.</w:t>
+          </w:r>
         </w:p>
         <w:p>
           <w:pPr>
@@ -593,6 +625,15 @@
               <w:t>STUDENT DETAILS</w:t>
             </w:r>
           </w:hyperlink>
+          <w:r>
+            <w:rPr>
+              <w:rStyle w:val="Hyperlink"/>
+              <w:rFonts w:ascii="Arial" w:eastAsia="Arial" w:hAnsi="Arial" w:cs="Arial"/>
+              <w:b/>
+              <w:bCs/>
+            </w:rPr>
+            <w:t xml:space="preserve"> – Jacob H.</w:t>
+          </w:r>
         </w:p>
         <w:p>
           <w:pPr>
@@ -670,6 +711,15 @@
               <w:t>STUDENT LIST VIEW</w:t>
             </w:r>
           </w:hyperlink>
+          <w:r>
+            <w:rPr>
+              <w:rStyle w:val="Hyperlink"/>
+              <w:rFonts w:ascii="Arial" w:eastAsia="Arial" w:hAnsi="Arial" w:cs="Arial"/>
+              <w:b/>
+              <w:bCs/>
+            </w:rPr>
+            <w:t xml:space="preserve"> – Zachary R.</w:t>
+          </w:r>
         </w:p>
         <w:p>
           <w:pPr>
@@ -738,6 +788,15 @@
               <w:t>4.8 DISPLAY PORTFOLIO DETAILS</w:t>
             </w:r>
           </w:hyperlink>
+          <w:r>
+            <w:rPr>
+              <w:rStyle w:val="Hyperlink"/>
+              <w:rFonts w:ascii="Arial" w:eastAsia="Arial" w:hAnsi="Arial" w:cs="Arial"/>
+              <w:b/>
+              <w:bCs/>
+            </w:rPr>
+            <w:t xml:space="preserve"> – Zachary R.</w:t>
+          </w:r>
         </w:p>
         <w:p>
           <w:pPr>
@@ -838,6 +897,13 @@
         </w:rPr>
         <w:t>BOOTSTRAP</w:t>
       </w:r>
+      <w:r>
+        <w:rPr>
+          <w:b/>
+          <w:bCs/>
+        </w:rPr>
+        <w:t xml:space="preserve"> – Jacob H.</w:t>
+      </w:r>
     </w:p>
     <w:p>
       <w:pPr>
@@ -1001,6 +1067,13 @@
           <w:bCs/>
         </w:rPr>
         <w:t>CSS STYLING</w:t>
+      </w:r>
+      <w:r>
+        <w:rPr>
+          <w:b/>
+          <w:bCs/>
+        </w:rPr>
+        <w:t xml:space="preserve"> – Jacob H.</w:t>
       </w:r>
     </w:p>
     <w:p>
@@ -1256,46 +1329,9 @@
           <w:sz w:val="22"/>
           <w:szCs w:val="22"/>
         </w:rPr>
-        <w:t>This resource shows how to integrate static CSS files into django.</w:t>
-      </w:r>
-    </w:p>
-    <w:p>
-      <w:pPr>
-        <w:pStyle w:val="Heading1"/>
-        <w:rPr>
-          <w:b/>
-          <w:bCs/>
-        </w:rPr>
-      </w:pPr>
-      <w:bookmarkStart w:id="12" w:name="_SECTION_4.3_THE"/>
-      <w:bookmarkEnd w:id="12"/>
-      <w:r>
-        <w:rPr>
-          <w:b/>
-          <w:bCs/>
-        </w:rPr>
-        <w:t xml:space="preserve">SECTION </w:t>
-      </w:r>
-      <w:r>
-        <w:rPr>
-          <w:b/>
-          <w:bCs/>
-        </w:rPr>
-        <w:t xml:space="preserve">4.3 </w:t>
-      </w:r>
-      <w:r>
-        <w:rPr>
-          <w:b/>
-          <w:bCs/>
-        </w:rPr>
-        <w:t>THE HOMEPAGE</w:t>
-      </w:r>
-    </w:p>
-    <w:p>
-      <w:pPr>
-        <w:pStyle w:val="NormalWeb"/>
-        <w:spacing w:before="200" w:beforeAutospacing="0" w:after="0" w:afterAutospacing="0"/>
-      </w:pPr>
+        <w:t xml:space="preserve">This resource shows how to integrate static CSS files into </w:t>
+      </w:r>
+      <w:proofErr w:type="spellStart"/>
       <w:r>
         <w:rPr>
           <w:rFonts w:ascii="Droid Serif" w:hAnsi="Droid Serif"/>
@@ -1303,7 +1339,92 @@
           <w:sz w:val="22"/>
           <w:szCs w:val="22"/>
         </w:rPr>
-        <w:t>The homepage is the first display seen by users when coming to a site. Homepages are an entryway to expectations, it is important to build and comprehend the details of your site. </w:t>
+        <w:t>django</w:t>
+      </w:r>
+      <w:proofErr w:type="spellEnd"/>
+      <w:r>
+        <w:rPr>
+          <w:rFonts w:ascii="Droid Serif" w:hAnsi="Droid Serif"/>
+          <w:color w:val="666666"/>
+          <w:sz w:val="22"/>
+          <w:szCs w:val="22"/>
+        </w:rPr>
+        <w:t>.</w:t>
+      </w:r>
+    </w:p>
+    <w:p>
+      <w:pPr>
+        <w:pStyle w:val="Heading1"/>
+        <w:rPr>
+          <w:b/>
+          <w:bCs/>
+        </w:rPr>
+      </w:pPr>
+      <w:bookmarkStart w:id="12" w:name="_SECTION_4.3_THE"/>
+      <w:bookmarkEnd w:id="12"/>
+      <w:r>
+        <w:rPr>
+          <w:b/>
+          <w:bCs/>
+        </w:rPr>
+        <w:lastRenderedPageBreak/>
+        <w:t xml:space="preserve">SECTION </w:t>
+      </w:r>
+      <w:r>
+        <w:rPr>
+          <w:b/>
+          <w:bCs/>
+        </w:rPr>
+        <w:t xml:space="preserve">4.3 </w:t>
+      </w:r>
+      <w:r>
+        <w:rPr>
+          <w:b/>
+          <w:bCs/>
+        </w:rPr>
+        <w:t>THE HOMEPAGE</w:t>
+      </w:r>
+      <w:r>
+        <w:rPr>
+          <w:b/>
+          <w:bCs/>
+        </w:rPr>
+        <w:t xml:space="preserve"> - Takaiya J.</w:t>
+      </w:r>
+    </w:p>
+    <w:p>
+      <w:pPr>
+        <w:pStyle w:val="NormalWeb"/>
+        <w:spacing w:before="200" w:beforeAutospacing="0" w:after="0" w:afterAutospacing="0"/>
+      </w:pPr>
+      <w:r>
+        <w:rPr>
+          <w:rFonts w:ascii="Droid Serif" w:hAnsi="Droid Serif"/>
+          <w:color w:val="666666"/>
+          <w:sz w:val="22"/>
+          <w:szCs w:val="22"/>
+        </w:rPr>
+        <w:t xml:space="preserve">The homepage is the first display seen by users when coming to a site. Homepages are an entryway to </w:t>
+      </w:r>
+      <w:proofErr w:type="gramStart"/>
+      <w:r>
+        <w:rPr>
+          <w:rFonts w:ascii="Droid Serif" w:hAnsi="Droid Serif"/>
+          <w:color w:val="666666"/>
+          <w:sz w:val="22"/>
+          <w:szCs w:val="22"/>
+        </w:rPr>
+        <w:t>expectations,</w:t>
+      </w:r>
+      <w:proofErr w:type="gramEnd"/>
+      <w:r>
+        <w:rPr>
+          <w:rFonts w:ascii="Droid Serif" w:hAnsi="Droid Serif"/>
+          <w:color w:val="666666"/>
+          <w:sz w:val="22"/>
+          <w:szCs w:val="22"/>
+        </w:rPr>
+        <w:t xml:space="preserve"> it is important to build and comprehend the details of your site. </w:t>
       </w:r>
     </w:p>
     <w:p>
@@ -1577,7 +1698,27 @@
           <w:sz w:val="22"/>
           <w:szCs w:val="22"/>
         </w:rPr>
-        <w:t>The “ursl.py” contains all the paths to where the user is led. The “urls.py” and “views” work together to establish routing. Without the URL paths, would not be able to navigate through the site. Be sure when a new page is created to link it in  “urls.py”.</w:t>
+        <w:t xml:space="preserve">The “ursl.py” contains all the paths to where the user is led. The “urls.py” and “views” work together to establish routing. Without the URL paths, would not be able to navigate through the site. Be sure when a new page is created to link it </w:t>
+      </w:r>
+      <w:proofErr w:type="gramStart"/>
+      <w:r>
+        <w:rPr>
+          <w:rFonts w:ascii="Droid Serif" w:hAnsi="Droid Serif"/>
+          <w:color w:val="666666"/>
+          <w:sz w:val="22"/>
+          <w:szCs w:val="22"/>
+        </w:rPr>
+        <w:t>in  “</w:t>
+      </w:r>
+      <w:proofErr w:type="gramEnd"/>
+      <w:r>
+        <w:rPr>
+          <w:rFonts w:ascii="Droid Serif" w:hAnsi="Droid Serif"/>
+          <w:color w:val="666666"/>
+          <w:sz w:val="22"/>
+          <w:szCs w:val="22"/>
+        </w:rPr>
+        <w:t>urls.py”.</w:t>
       </w:r>
       <w:r>
         <w:rPr>
@@ -1648,6 +1789,7 @@
         </w:rPr>
       </w:pPr>
       <w:r>
+        <w:lastRenderedPageBreak/>
         <w:br/>
       </w:r>
     </w:p>
@@ -1766,7 +1908,47 @@
           <w:sz w:val="22"/>
           <w:szCs w:val="22"/>
         </w:rPr>
-        <w:t>The last step is the creation of the button. The for loop gets the portfolio specified portfolio and links it to the next page when the button is clicked. Earlier we created a function inside the models named “get_absoulute_url”: the “get_absoulute_url” function guides the user to more information on the specified portfolio.</w:t>
+        <w:t>The last step is the creation of the button. The for loop gets the portfolio specified portfolio and links it to the next page when the button is clicked. Earlier we created a function inside the models named “</w:t>
+      </w:r>
+      <w:proofErr w:type="spellStart"/>
+      <w:r>
+        <w:rPr>
+          <w:rFonts w:ascii="Droid Serif" w:hAnsi="Droid Serif"/>
+          <w:color w:val="666666"/>
+          <w:sz w:val="22"/>
+          <w:szCs w:val="22"/>
+        </w:rPr>
+        <w:t>get_absoulute_url</w:t>
+      </w:r>
+      <w:proofErr w:type="spellEnd"/>
+      <w:r>
+        <w:rPr>
+          <w:rFonts w:ascii="Droid Serif" w:hAnsi="Droid Serif"/>
+          <w:color w:val="666666"/>
+          <w:sz w:val="22"/>
+          <w:szCs w:val="22"/>
+        </w:rPr>
+        <w:t>”: the “</w:t>
+      </w:r>
+      <w:proofErr w:type="spellStart"/>
+      <w:r>
+        <w:rPr>
+          <w:rFonts w:ascii="Droid Serif" w:hAnsi="Droid Serif"/>
+          <w:color w:val="666666"/>
+          <w:sz w:val="22"/>
+          <w:szCs w:val="22"/>
+        </w:rPr>
+        <w:t>get_absoulute_url</w:t>
+      </w:r>
+      <w:proofErr w:type="spellEnd"/>
+      <w:r>
+        <w:rPr>
+          <w:rFonts w:ascii="Droid Serif" w:hAnsi="Droid Serif"/>
+          <w:color w:val="666666"/>
+          <w:sz w:val="22"/>
+          <w:szCs w:val="22"/>
+        </w:rPr>
+        <w:t>” function guides the user to more information on the specified portfolio.</w:t>
       </w:r>
     </w:p>
     <w:p>
@@ -1857,7 +2039,27 @@
           <w:sz w:val="22"/>
           <w:szCs w:val="22"/>
         </w:rPr>
-        <w:t xml:space="preserve">The “ursl.py” contains all the paths to where the user is led. The “urls.py” and “views” work together to establish routing. Without the URL paths, would not be able to navigate through the site. Be sure when a new page is created to link it in  “urls.py”. </w:t>
+        <w:t xml:space="preserve">The “ursl.py” contains all the paths to where the user is led. The “urls.py” and “views” work together to establish routing. Without the URL paths, would not be able to navigate through the site. Be sure when a new page is created to link it </w:t>
+      </w:r>
+      <w:proofErr w:type="gramStart"/>
+      <w:r>
+        <w:rPr>
+          <w:rFonts w:ascii="Droid Serif" w:hAnsi="Droid Serif"/>
+          <w:color w:val="666666"/>
+          <w:sz w:val="22"/>
+          <w:szCs w:val="22"/>
+        </w:rPr>
+        <w:t>in  “</w:t>
+      </w:r>
+      <w:proofErr w:type="gramEnd"/>
+      <w:r>
+        <w:rPr>
+          <w:rFonts w:ascii="Droid Serif" w:hAnsi="Droid Serif"/>
+          <w:color w:val="666666"/>
+          <w:sz w:val="22"/>
+          <w:szCs w:val="22"/>
+        </w:rPr>
+        <w:t xml:space="preserve">urls.py”. </w:t>
       </w:r>
       <w:r>
         <w:rPr>
@@ -2036,10 +2238,37 @@
         </w:rPr>
         <w:t>PORTFOLIO DETAIL PAGE</w:t>
       </w:r>
-    </w:p>
-    <w:p>
-      <w:r>
-        <w:t>The focus of section 2.4 surrounds the setup of the portfolio .html. In this section I created the portfolio_details.html. Pulling from the home page, I was able to easily create the main details of contact email, about and active. Using the generic template I implemented the features given from the portfolio model as seen here:</w:t>
+      <w:r>
+        <w:rPr>
+          <w:b/>
+          <w:bCs/>
+        </w:rPr>
+        <w:t xml:space="preserve"> – Zachary R.</w:t>
+      </w:r>
+    </w:p>
+    <w:p>
+      <w:r>
+        <w:t xml:space="preserve">The focus of section 2.4 surrounds the setup of the portfolio .html. In this section I created </w:t>
+      </w:r>
+      <w:proofErr w:type="gramStart"/>
+      <w:r>
+        <w:t>the portfolio_details.html</w:t>
+      </w:r>
+      <w:proofErr w:type="gramEnd"/>
+      <w:r>
+        <w:t xml:space="preserve">. Pulling from the home page, I was able to easily create the main details of contact email, about and active. Using the generic </w:t>
+      </w:r>
+      <w:proofErr w:type="gramStart"/>
+      <w:r>
+        <w:t>template</w:t>
+      </w:r>
+      <w:proofErr w:type="gramEnd"/>
+      <w:r>
+        <w:t xml:space="preserve"> I implemented the features given from the </w:t>
+      </w:r>
+      <w:r>
+        <w:lastRenderedPageBreak/>
+        <w:t>portfolio model as seen here:</w:t>
       </w:r>
       <w:r>
         <w:rPr>
@@ -2123,7 +2352,15 @@
         <w:spacing w:before="0"/>
       </w:pPr>
       <w:r>
-        <w:t>using 0x882222, I created a better color, and then added a style to the base template named “btn-delete-red”,</w:t>
+        <w:t>using 0x882222, I created a better color, and then added a style to the base template named “</w:t>
+      </w:r>
+      <w:proofErr w:type="spellStart"/>
+      <w:r>
+        <w:t>btn</w:t>
+      </w:r>
+      <w:proofErr w:type="spellEnd"/>
+      <w:r>
+        <w:t>-delete-red”,</w:t>
       </w:r>
       <w:r>
         <w:rPr>
@@ -2247,12 +2484,37 @@
         </w:numPr>
       </w:pPr>
       <w:r>
-        <w:t>I did not initially use the generic templates, causing a massive headache for myself. This was eventually fixed when I formatted it properly, and took the time to reread the lecture notes. I created a new version to undo all of my work that ended up being for nothing, just in case my latest iteration was a failure as well. However I was able to successfully get it to work.</w:t>
+        <w:t xml:space="preserve">I did not initially use the generic templates, causing a massive headache for myself. This was eventually fixed when I formatted it </w:t>
+      </w:r>
+      <w:proofErr w:type="gramStart"/>
+      <w:r>
+        <w:t>properly, and</w:t>
+      </w:r>
+      <w:proofErr w:type="gramEnd"/>
+      <w:r>
+        <w:t xml:space="preserve"> took the time to reread the lecture notes. I created a new version to undo </w:t>
+      </w:r>
+      <w:proofErr w:type="gramStart"/>
+      <w:r>
+        <w:t>all of</w:t>
+      </w:r>
+      <w:proofErr w:type="gramEnd"/>
+      <w:r>
+        <w:t xml:space="preserve"> my work that ended up being for nothing, just in case my latest iteration was a failure as well. </w:t>
+      </w:r>
+      <w:proofErr w:type="gramStart"/>
+      <w:r>
+        <w:t>However</w:t>
+      </w:r>
+      <w:proofErr w:type="gramEnd"/>
+      <w:r>
+        <w:t xml:space="preserve"> I was able to successfully get it to work.</w:t>
       </w:r>
       <w:r>
         <w:rPr>
           <w:noProof/>
         </w:rPr>
+        <w:lastRenderedPageBreak/>
         <w:drawing>
           <wp:inline distT="114300" distB="114300" distL="114300" distR="114300" wp14:anchorId="08488F98" wp14:editId="62B96527">
             <wp:extent cx="5943600" cy="1752600"/>
@@ -2299,8 +2561,13 @@
         <w:spacing w:before="0"/>
       </w:pPr>
       <w:r>
-        <w:t>and was able to merge it back onto the GE04 branch</w:t>
-      </w:r>
+        <w:t xml:space="preserve">and was able to merge it back onto the GE04 </w:t>
+      </w:r>
+      <w:proofErr w:type="gramStart"/>
+      <w:r>
+        <w:t>branch</w:t>
+      </w:r>
+      <w:proofErr w:type="gramEnd"/>
     </w:p>
     <w:p>
       <w:pPr>
@@ -2425,7 +2692,15 @@
         <w:spacing w:before="0"/>
       </w:pPr>
       <w:r>
-        <w:t xml:space="preserve">this is useful for customizing the various buttons in order </w:t>
+        <w:t xml:space="preserve">this is useful for customizing the various buttons in </w:t>
+      </w:r>
+      <w:proofErr w:type="gramStart"/>
+      <w:r>
+        <w:t>order</w:t>
+      </w:r>
+      <w:proofErr w:type="gramEnd"/>
+      <w:r>
+        <w:t xml:space="preserve"> </w:t>
       </w:r>
     </w:p>
     <w:p>
@@ -2488,8 +2763,13 @@
         <w:spacing w:before="0"/>
       </w:pPr>
       <w:r>
-        <w:t>button setup</w:t>
-      </w:r>
+        <w:t xml:space="preserve">button </w:t>
+      </w:r>
+      <w:proofErr w:type="gramStart"/>
+      <w:r>
+        <w:t>setup</w:t>
+      </w:r>
+      <w:proofErr w:type="gramEnd"/>
     </w:p>
     <w:p>
       <w:pPr>
@@ -2537,6 +2817,13 @@
         </w:rPr>
         <w:t>SECTION 4.5 FORMS</w:t>
       </w:r>
+      <w:r>
+        <w:rPr>
+          <w:b/>
+          <w:bCs/>
+        </w:rPr>
+        <w:t xml:space="preserve"> – Takaiya J.</w:t>
+      </w:r>
     </w:p>
     <w:p>
       <w:pPr>
@@ -2550,6 +2837,7 @@
           <w:sz w:val="22"/>
           <w:szCs w:val="22"/>
         </w:rPr>
+        <w:lastRenderedPageBreak/>
         <w:t>Forms are one methodology for taking user input. Towards the end of the project, the focus is on updating and creating new forms that will aid in gaining incoming user information. Creating and updating forms is an important aspect of taking user data and applying the changes to the database. </w:t>
       </w:r>
     </w:p>
@@ -2590,7 +2878,47 @@
           <w:sz w:val="22"/>
           <w:szCs w:val="22"/>
         </w:rPr>
-        <w:t>Issue 1: Although filling out forms is a simple task, understanding how they work is challenging. When forms are submitted by the end-user, a “POST ” is made. The form checks for correct date entry that then edits the database, but disregards insufficient. It is complicated to visualize how forms are produced.</w:t>
+        <w:t>Issue 1: Although filling out forms is a simple task, understanding how they work is challenging. When forms are submitted by the end-user, a “</w:t>
+      </w:r>
+      <w:proofErr w:type="gramStart"/>
+      <w:r>
+        <w:rPr>
+          <w:rFonts w:ascii="Droid Serif" w:hAnsi="Droid Serif"/>
+          <w:color w:val="666666"/>
+          <w:sz w:val="22"/>
+          <w:szCs w:val="22"/>
+        </w:rPr>
+        <w:t>POST ”</w:t>
+      </w:r>
+      <w:proofErr w:type="gramEnd"/>
+      <w:r>
+        <w:rPr>
+          <w:rFonts w:ascii="Droid Serif" w:hAnsi="Droid Serif"/>
+          <w:color w:val="666666"/>
+          <w:sz w:val="22"/>
+          <w:szCs w:val="22"/>
+        </w:rPr>
+        <w:t xml:space="preserve"> is made. The form checks for correct date entry that then edits the </w:t>
+      </w:r>
+      <w:proofErr w:type="gramStart"/>
+      <w:r>
+        <w:rPr>
+          <w:rFonts w:ascii="Droid Serif" w:hAnsi="Droid Serif"/>
+          <w:color w:val="666666"/>
+          <w:sz w:val="22"/>
+          <w:szCs w:val="22"/>
+        </w:rPr>
+        <w:t>database, but</w:t>
+      </w:r>
+      <w:proofErr w:type="gramEnd"/>
+      <w:r>
+        <w:rPr>
+          <w:rFonts w:ascii="Droid Serif" w:hAnsi="Droid Serif"/>
+          <w:color w:val="666666"/>
+          <w:sz w:val="22"/>
+          <w:szCs w:val="22"/>
+        </w:rPr>
+        <w:t xml:space="preserve"> disregards insufficient. It is complicated to visualize how forms are produced.</w:t>
       </w:r>
     </w:p>
     <w:p>
@@ -2681,7 +3009,27 @@
           <w:sz w:val="22"/>
           <w:szCs w:val="22"/>
         </w:rPr>
-        <w:t> A form requires information. The model provides the information for the form requirements. For example, the user must enter a title and description to move forward. A valid response involves filling out the necessary data, while an invalid response produces an error message. After the user fills out a valid form, a request is made and sent to “views”. The “views” searches and then executes a request. After the search, a response is returned. The visual display of the response is handled by the HTML, which includes a changing token to protect users. </w:t>
+        <w:t xml:space="preserve"> A form requires information. The model provides the information for the form requirements. For example, the user must enter a title and description to move forward. A valid response involves filling out the necessary data, while an invalid response produces an error message. After the user fills out a valid form, a request is made and sent to “views”. The “views” searches and then executes a request. After the search, a response is returned. The visual display of the response is handled by </w:t>
+      </w:r>
+      <w:proofErr w:type="gramStart"/>
+      <w:r>
+        <w:rPr>
+          <w:rFonts w:ascii="Droid Serif" w:hAnsi="Droid Serif"/>
+          <w:color w:val="666666"/>
+          <w:sz w:val="22"/>
+          <w:szCs w:val="22"/>
+        </w:rPr>
+        <w:t>the HTML</w:t>
+      </w:r>
+      <w:proofErr w:type="gramEnd"/>
+      <w:r>
+        <w:rPr>
+          <w:rFonts w:ascii="Droid Serif" w:hAnsi="Droid Serif"/>
+          <w:color w:val="666666"/>
+          <w:sz w:val="22"/>
+          <w:szCs w:val="22"/>
+        </w:rPr>
+        <w:t>, which includes a changing token to protect users. </w:t>
       </w:r>
     </w:p>
     <w:p>
@@ -2707,7 +3055,27 @@
           <w:sz w:val="22"/>
           <w:szCs w:val="22"/>
         </w:rPr>
-        <w:t>On the other hand, if a user enters invalid data, they are given an error message from the “view.py”. The invalid data does not update or affect the database.</w:t>
+        <w:t xml:space="preserve">On the other hand, if a user enters invalid data, they are given an error message from </w:t>
+      </w:r>
+      <w:proofErr w:type="gramStart"/>
+      <w:r>
+        <w:rPr>
+          <w:rFonts w:ascii="Droid Serif" w:hAnsi="Droid Serif"/>
+          <w:color w:val="666666"/>
+          <w:sz w:val="22"/>
+          <w:szCs w:val="22"/>
+        </w:rPr>
+        <w:t>the “</w:t>
+      </w:r>
+      <w:proofErr w:type="gramEnd"/>
+      <w:r>
+        <w:rPr>
+          <w:rFonts w:ascii="Droid Serif" w:hAnsi="Droid Serif"/>
+          <w:color w:val="666666"/>
+          <w:sz w:val="22"/>
+          <w:szCs w:val="22"/>
+        </w:rPr>
+        <w:t>view.py”. The invalid data does not update or affect the database.</w:t>
       </w:r>
     </w:p>
     <w:p>
@@ -2736,8 +3104,9 @@
           <w:szCs w:val="22"/>
           <w:bdr w:val="none" w:sz="0" w:space="0" w:color="auto" w:frame="1"/>
         </w:rPr>
+        <w:lastRenderedPageBreak/>
         <w:drawing>
-          <wp:inline distT="0" distB="0" distL="0" distR="0" wp14:anchorId="0F37C7E4" wp14:editId="54C3A6FA">
+          <wp:inline distT="0" distB="0" distL="0" distR="0" wp14:anchorId="0F37C7E4" wp14:editId="3E9B05A7">
             <wp:extent cx="5124450" cy="3848100"/>
             <wp:effectExtent l="0" t="0" r="0" b="0"/>
             <wp:docPr id="2048347040" name="Picture 8" descr="A whiteboard with text on it&#10;&#10;Description automatically generated"/>
@@ -2795,7 +3164,7 @@
           <w:bdr w:val="none" w:sz="0" w:space="0" w:color="auto" w:frame="1"/>
         </w:rPr>
         <w:drawing>
-          <wp:inline distT="0" distB="0" distL="0" distR="0" wp14:anchorId="69FC2B2D" wp14:editId="3ABBE16B">
+          <wp:inline distT="0" distB="0" distL="0" distR="0" wp14:anchorId="69FC2B2D" wp14:editId="6B4B30C6">
             <wp:extent cx="5343525" cy="4010025"/>
             <wp:effectExtent l="0" t="0" r="9525" b="9525"/>
             <wp:docPr id="357580309" name="Picture 7" descr="A whiteboard with writing on it&#10;&#10;Description automatically generated"/>
@@ -2866,6 +3235,7 @@
           <w:b/>
           <w:bCs/>
         </w:rPr>
+        <w:lastRenderedPageBreak/>
         <w:t>Useful Resources</w:t>
       </w:r>
     </w:p>
@@ -2952,6 +3322,13 @@
           <w:bCs/>
         </w:rPr>
         <w:t>4.6 DISPLAY STUDENT DETAILS</w:t>
+      </w:r>
+      <w:r>
+        <w:rPr>
+          <w:b/>
+          <w:bCs/>
+        </w:rPr>
+        <w:t xml:space="preserve"> – Jacob H.</w:t>
       </w:r>
     </w:p>
     <w:p>
@@ -3055,7 +3432,15 @@
         </w:numPr>
       </w:pPr>
       <w:r>
-        <w:t xml:space="preserve">Solution 1 : </w:t>
+        <w:t xml:space="preserve">Solution </w:t>
+      </w:r>
+      <w:proofErr w:type="gramStart"/>
+      <w:r>
+        <w:t>1 :</w:t>
+      </w:r>
+      <w:proofErr w:type="gramEnd"/>
+      <w:r>
+        <w:t xml:space="preserve"> </w:t>
       </w:r>
     </w:p>
     <w:p>
@@ -3067,7 +3452,15 @@
         <w:spacing w:before="0"/>
       </w:pPr>
       <w:r>
-        <w:t>To fix this, I corrected the url argument from id:</w:t>
+        <w:t xml:space="preserve">To fix this, I corrected the </w:t>
+      </w:r>
+      <w:proofErr w:type="spellStart"/>
+      <w:r>
+        <w:t>url</w:t>
+      </w:r>
+      <w:proofErr w:type="spellEnd"/>
+      <w:r>
+        <w:t xml:space="preserve"> argument from id:</w:t>
       </w:r>
     </w:p>
     <w:p>
@@ -3209,8 +3602,13 @@
           <w:numId w:val="7"/>
         </w:numPr>
       </w:pPr>
-      <w:r>
-        <w:t xml:space="preserve">Resource : </w:t>
+      <w:proofErr w:type="gramStart"/>
+      <w:r>
+        <w:t>Resource :</w:t>
+      </w:r>
+      <w:proofErr w:type="gramEnd"/>
+      <w:r>
+        <w:t xml:space="preserve"> </w:t>
       </w:r>
       <w:hyperlink r:id="rId30" w:anchor="django.urls.NoReverseMatch">
         <w:r>
@@ -3218,7 +3616,23 @@
             <w:color w:val="1155CC"/>
             <w:u w:val="single"/>
           </w:rPr>
-          <w:t>Django Documentation - NoReverseMatch Exception</w:t>
+          <w:t xml:space="preserve">Django Documentation - </w:t>
+        </w:r>
+        <w:proofErr w:type="spellStart"/>
+        <w:r>
+          <w:rPr>
+            <w:color w:val="1155CC"/>
+            <w:u w:val="single"/>
+          </w:rPr>
+          <w:t>NoReverseMatch</w:t>
+        </w:r>
+        <w:proofErr w:type="spellEnd"/>
+        <w:r>
+          <w:rPr>
+            <w:color w:val="1155CC"/>
+            <w:u w:val="single"/>
+          </w:rPr>
+          <w:t xml:space="preserve"> Exception</w:t>
         </w:r>
       </w:hyperlink>
     </w:p>
@@ -3231,7 +3645,15 @@
         <w:spacing w:before="0"/>
       </w:pPr>
       <w:r>
-        <w:t>This resource helps explain what a NoReverseMatch exception is in Django.</w:t>
+        <w:t xml:space="preserve">This resource helps explain what a </w:t>
+      </w:r>
+      <w:proofErr w:type="spellStart"/>
+      <w:r>
+        <w:t>NoReverseMatch</w:t>
+      </w:r>
+      <w:proofErr w:type="spellEnd"/>
+      <w:r>
+        <w:t xml:space="preserve"> exception is in Django.</w:t>
       </w:r>
     </w:p>
     <w:p>
@@ -3274,6 +3696,13 @@
         </w:rPr>
         <w:t>STUDENT LIST VIEW</w:t>
       </w:r>
+      <w:r>
+        <w:rPr>
+          <w:b/>
+          <w:bCs/>
+        </w:rPr>
+        <w:t xml:space="preserve"> – Zachary R.</w:t>
+      </w:r>
     </w:p>
     <w:p>
       <w:pPr>
@@ -3283,12 +3712,21 @@
         </w:numPr>
       </w:pPr>
       <w:r>
-        <w:t>Creating the student list was fairly straightforward. First, set up the generic list view provided</w:t>
+        <w:t xml:space="preserve">Creating the student list was </w:t>
+      </w:r>
+      <w:proofErr w:type="gramStart"/>
+      <w:r>
+        <w:t>fairly straightforward</w:t>
+      </w:r>
+      <w:proofErr w:type="gramEnd"/>
+      <w:r>
+        <w:t>. First, set up the generic list view provided</w:t>
       </w:r>
       <w:r>
         <w:rPr>
           <w:noProof/>
         </w:rPr>
+        <w:lastRenderedPageBreak/>
         <w:drawing>
           <wp:inline distT="114300" distB="114300" distL="114300" distR="114300" wp14:anchorId="6B39B909" wp14:editId="207C72E7">
             <wp:extent cx="3295650" cy="514350"/>
@@ -3326,7 +3764,15 @@
         </w:drawing>
       </w:r>
       <w:r>
-        <w:t>. This allows the url to be set up correctly, giving all needed context,</w:t>
+        <w:t xml:space="preserve">. This allows the </w:t>
+      </w:r>
+      <w:proofErr w:type="spellStart"/>
+      <w:r>
+        <w:t>url</w:t>
+      </w:r>
+      <w:proofErr w:type="spellEnd"/>
+      <w:r>
+        <w:t xml:space="preserve"> to be set up correctly, giving all needed context,</w:t>
       </w:r>
     </w:p>
     <w:p>
@@ -3349,7 +3795,31 @@
         </w:numPr>
       </w:pPr>
       <w:r>
-        <w:t xml:space="preserve">I had an issue where I set up my one-to-one connection in my student object, so the id it used was actually the portfolio id, and was therefore renamed by django. I had to play around a bunch in order to discover the problem, then renamed the variable to work correctly. </w:t>
+        <w:t xml:space="preserve">I had an issue where I set up my one-to-one connection in my student object, so the id it used was actually the portfolio </w:t>
+      </w:r>
+      <w:proofErr w:type="gramStart"/>
+      <w:r>
+        <w:t>id, and</w:t>
+      </w:r>
+      <w:proofErr w:type="gramEnd"/>
+      <w:r>
+        <w:t xml:space="preserve"> was therefore renamed by </w:t>
+      </w:r>
+      <w:proofErr w:type="spellStart"/>
+      <w:r>
+        <w:t>django</w:t>
+      </w:r>
+      <w:proofErr w:type="spellEnd"/>
+      <w:r>
+        <w:t xml:space="preserve">. I had to play around a bunch </w:t>
+      </w:r>
+      <w:proofErr w:type="gramStart"/>
+      <w:r>
+        <w:t>in order to</w:t>
+      </w:r>
+      <w:proofErr w:type="gramEnd"/>
+      <w:r>
+        <w:t xml:space="preserve"> discover the problem, then renamed the variable to work correctly. </w:t>
       </w:r>
       <w:r>
         <w:rPr>
@@ -3458,14 +3928,28 @@
           <w:b/>
           <w:bCs/>
         </w:rPr>
-        <w:t xml:space="preserve">.8 </w:t>
+        <w:t>.8</w:t>
       </w:r>
       <w:r>
         <w:rPr>
           <w:b/>
           <w:bCs/>
         </w:rPr>
-        <w:t>STUDENT DETAIL VIEW</w:t>
+        <w:t xml:space="preserve"> PORTFOLIO</w:t>
+      </w:r>
+      <w:r>
+        <w:rPr>
+          <w:b/>
+          <w:bCs/>
+        </w:rPr>
+        <w:t xml:space="preserve"> DETAIL VIEW</w:t>
+      </w:r>
+      <w:r>
+        <w:rPr>
+          <w:b/>
+          <w:bCs/>
+        </w:rPr>
+        <w:t xml:space="preserve"> – Zachary R.</w:t>
       </w:r>
     </w:p>
     <w:p>
@@ -3476,7 +3960,39 @@
         </w:numPr>
       </w:pPr>
       <w:r>
-        <w:t>This was incredibly easy to set up. The main details is very similar to the portfolio details, so look at that to figure out how to set up most of the issues. The only complicated thing is setting up the absolute url of the portfolio. In the end, the same method used in Student List works here, where the get_absolute_url links properly to the url of the portfolio.</w:t>
+        <w:t xml:space="preserve">This was incredibly easy to set up. The main details </w:t>
+      </w:r>
+      <w:proofErr w:type="gramStart"/>
+      <w:r>
+        <w:t>is</w:t>
+      </w:r>
+      <w:proofErr w:type="gramEnd"/>
+      <w:r>
+        <w:t xml:space="preserve"> very similar to the portfolio details, so look at that to figure out how to set up most of the issues. The only complicated thing is setting up the absolute </w:t>
+      </w:r>
+      <w:proofErr w:type="spellStart"/>
+      <w:r>
+        <w:t>url</w:t>
+      </w:r>
+      <w:proofErr w:type="spellEnd"/>
+      <w:r>
+        <w:t xml:space="preserve"> of the portfolio. In the end, the same method used in Student List works here, where the </w:t>
+      </w:r>
+      <w:proofErr w:type="spellStart"/>
+      <w:r>
+        <w:t>get_absolute_url</w:t>
+      </w:r>
+      <w:proofErr w:type="spellEnd"/>
+      <w:r>
+        <w:t xml:space="preserve"> links properly to the </w:t>
+      </w:r>
+      <w:proofErr w:type="spellStart"/>
+      <w:r>
+        <w:t>url</w:t>
+      </w:r>
+      <w:proofErr w:type="spellEnd"/>
+      <w:r>
+        <w:t xml:space="preserve"> of the portfolio.</w:t>
       </w:r>
       <w:r>
         <w:rPr>

</xml_diff>